<commit_message>
Commit 2 lessons Learn English D76, D77
</commit_message>
<xml_diff>
--- a/Learn English-D74.docx
+++ b/Learn English-D74.docx
@@ -206,7 +206,15 @@
               <w:rPr>
                 <w:sz w:val="24"/>
               </w:rPr>
-              <w:t xml:space="preserve"> of fashion. It’s about making a commitment to something that will absorb large amounts of your time – and possibly quite a bit of money. So choose your business wisely and plan to </w:t>
+              <w:t xml:space="preserve"> or</w:t>
+            </w:r>
+            <w:bookmarkStart w:id="0" w:name="_GoBack"/>
+            <w:bookmarkEnd w:id="0"/>
+            <w:r>
+              <w:rPr>
+                <w:sz w:val="24"/>
+              </w:rPr>
+              <w:t xml:space="preserve"> fashion. It’s about making a commitment to something that will absorb large amounts of your time – and possibly quite a bit of money. So choose your business wisely and plan to </w:t>
             </w:r>
             <w:r>
               <w:rPr>
@@ -675,14 +683,7 @@
                 <w:b/>
                 <w:sz w:val="24"/>
               </w:rPr>
-              <w:t>D</w:t>
-            </w:r>
-            <w:r>
-              <w:rPr>
-                <w:b/>
-                <w:sz w:val="24"/>
-              </w:rPr>
-              <w:t>ull</w:t>
+              <w:t>Dull</w:t>
             </w:r>
             <w:r>
               <w:rPr>
@@ -709,14 +710,7 @@
                 <w:b/>
                 <w:sz w:val="24"/>
               </w:rPr>
-              <w:t>U</w:t>
-            </w:r>
-            <w:r>
-              <w:rPr>
-                <w:b/>
-                <w:sz w:val="24"/>
-              </w:rPr>
-              <w:t>nfulfilling</w:t>
+              <w:t>Unfulfilling</w:t>
             </w:r>
             <w:r>
               <w:rPr>
@@ -764,14 +758,7 @@
                 <w:b/>
                 <w:sz w:val="24"/>
               </w:rPr>
-              <w:t>C</w:t>
-            </w:r>
-            <w:r>
-              <w:rPr>
-                <w:b/>
-                <w:sz w:val="24"/>
-              </w:rPr>
-              <w:t>ourage</w:t>
+              <w:t>Courage</w:t>
             </w:r>
             <w:r>
               <w:rPr>
@@ -805,14 +792,7 @@
                 <w:b/>
                 <w:sz w:val="24"/>
               </w:rPr>
-              <w:t>P</w:t>
-            </w:r>
-            <w:r>
-              <w:rPr>
-                <w:b/>
-                <w:sz w:val="24"/>
-              </w:rPr>
-              <w:t>ersevere</w:t>
+              <w:t>Persevere</w:t>
             </w:r>
             <w:r>
               <w:rPr>
@@ -846,14 +826,7 @@
                 <w:b/>
                 <w:sz w:val="24"/>
               </w:rPr>
-              <w:t>F</w:t>
-            </w:r>
-            <w:r>
-              <w:rPr>
-                <w:b/>
-                <w:sz w:val="24"/>
-              </w:rPr>
-              <w:t>ulfillment</w:t>
+              <w:t>Fulfillment</w:t>
             </w:r>
             <w:r>
               <w:rPr>
@@ -957,14 +930,7 @@
                 <w:b/>
                 <w:sz w:val="24"/>
               </w:rPr>
-              <w:t>F</w:t>
-            </w:r>
-            <w:r>
-              <w:rPr>
-                <w:b/>
-                <w:sz w:val="24"/>
-              </w:rPr>
-              <w:t>ad</w:t>
+              <w:t>Fad</w:t>
             </w:r>
             <w:r>
               <w:rPr>
@@ -998,14 +964,7 @@
                 <w:b/>
                 <w:sz w:val="24"/>
               </w:rPr>
-              <w:t>D</w:t>
-            </w:r>
-            <w:r>
-              <w:rPr>
-                <w:b/>
-                <w:sz w:val="24"/>
-              </w:rPr>
-              <w:t>evote</w:t>
+              <w:t>Devote</w:t>
             </w:r>
             <w:r>
               <w:rPr>
@@ -1102,14 +1061,7 @@
                 <w:b/>
                 <w:sz w:val="24"/>
               </w:rPr>
-              <w:t>I</w:t>
-            </w:r>
-            <w:r>
-              <w:rPr>
-                <w:b/>
-                <w:sz w:val="24"/>
-              </w:rPr>
-              <w:t>nformed</w:t>
+              <w:t>Informed</w:t>
             </w:r>
             <w:r>
               <w:rPr>
@@ -1395,14 +1347,7 @@
                 <w:b/>
                 <w:sz w:val="24"/>
               </w:rPr>
-              <w:t>C</w:t>
-            </w:r>
-            <w:r>
-              <w:rPr>
-                <w:b/>
-                <w:sz w:val="24"/>
-              </w:rPr>
-              <w:t>ounsel</w:t>
+              <w:t>Counsel</w:t>
             </w:r>
             <w:r>
               <w:rPr>
@@ -1485,14 +1430,7 @@
                 <w:b/>
                 <w:sz w:val="24"/>
               </w:rPr>
-              <w:t>A</w:t>
-            </w:r>
-            <w:r>
-              <w:rPr>
-                <w:b/>
-                <w:sz w:val="24"/>
-              </w:rPr>
-              <w:t>cquaintances</w:t>
+              <w:t>Acquaintances</w:t>
             </w:r>
             <w:r>
               <w:rPr>
@@ -1638,14 +1576,7 @@
                 <w:b/>
                 <w:sz w:val="24"/>
               </w:rPr>
-              <w:t>D</w:t>
-            </w:r>
-            <w:r>
-              <w:rPr>
-                <w:b/>
-                <w:sz w:val="24"/>
-              </w:rPr>
-              <w:t>rudgery</w:t>
+              <w:t>Drudgery</w:t>
             </w:r>
             <w:r>
               <w:rPr>
@@ -1654,14 +1585,12 @@
               </w:rPr>
               <w:t xml:space="preserve">: </w:t>
             </w:r>
-            <w:bookmarkStart w:id="0" w:name="_GoBack"/>
             <w:r>
               <w:rPr>
                 <w:sz w:val="24"/>
               </w:rPr>
               <w:t>công việc vất vả cực nhọc, lao dịch, kiếp nô lệ, kiếp trâu ngựa.</w:t>
             </w:r>
-            <w:bookmarkEnd w:id="0"/>
           </w:p>
         </w:tc>
       </w:tr>

</xml_diff>